<commit_message>
progress in documentation and footer
</commit_message>
<xml_diff>
--- a/documentation/my_blog_documentation.docx
+++ b/documentation/my_blog_documentation.docx
@@ -9,12 +9,14 @@
           <w:b w:val="0"/>
         </w:rPr>
       </w:pPr>
+      <w:proofErr w:type="spellStart"/>
       <w:r>
         <w:rPr>
           <w:b w:val="0"/>
         </w:rPr>
         <w:t>my_blog</w:t>
       </w:r>
+      <w:proofErr w:type="spellEnd"/>
     </w:p>
     <w:p>
       <w:pPr>
@@ -220,7 +222,21 @@
         <w:rPr>
           <w:rFonts w:ascii="Muli" w:hAnsi="Muli"/>
         </w:rPr>
-        <w:t>Die Kopfzeile ist simpel gehalten. Sie zeigt einen Titel, drei Untertitel und einen Slider, welcher jeweils den Untertitel unterstreicht, der momentan aktiv ist. Sie sieht so aus:</w:t>
+        <w:t xml:space="preserve">Die Kopfzeile ist simpel gehalten. Sie zeigt einen Titel, drei Untertitel und einen </w:t>
+      </w:r>
+      <w:proofErr w:type="spellStart"/>
+      <w:r>
+        <w:rPr>
+          <w:rFonts w:ascii="Muli" w:hAnsi="Muli"/>
+        </w:rPr>
+        <w:t>Slider</w:t>
+      </w:r>
+      <w:proofErr w:type="spellEnd"/>
+      <w:r>
+        <w:rPr>
+          <w:rFonts w:ascii="Muli" w:hAnsi="Muli"/>
+        </w:rPr>
+        <w:t>, welcher jeweils den Untertitel unterstreicht, der momentan aktiv ist. Sie sieht so aus:</w:t>
       </w:r>
     </w:p>
     <w:p>
@@ -293,7 +309,35 @@
         <w:rPr>
           <w:rFonts w:ascii="Muli" w:hAnsi="Muli"/>
         </w:rPr>
-        <w:t xml:space="preserve">, zum andern, ermöglicht es, dass der Slider von einem Untertitel zum nächsten «gleitet», sobald man daraufklickt. Es findet also eine Animation statt und nicht einfach ein plumpes Unterstreichen </w:t>
+        <w:t xml:space="preserve">, zum andern, ermöglicht es, dass der </w:t>
+      </w:r>
+      <w:proofErr w:type="spellStart"/>
+      <w:r>
+        <w:rPr>
+          <w:rFonts w:ascii="Muli" w:hAnsi="Muli"/>
+        </w:rPr>
+        <w:t>Slider</w:t>
+      </w:r>
+      <w:proofErr w:type="spellEnd"/>
+      <w:r>
+        <w:rPr>
+          <w:rFonts w:ascii="Muli" w:hAnsi="Muli"/>
+        </w:rPr>
+        <w:t xml:space="preserve"> von einem Untertitel zum nächsten «gleitet», sobald man </w:t>
+      </w:r>
+      <w:proofErr w:type="spellStart"/>
+      <w:r>
+        <w:rPr>
+          <w:rFonts w:ascii="Muli" w:hAnsi="Muli"/>
+        </w:rPr>
+        <w:t>daraufklickt</w:t>
+      </w:r>
+      <w:proofErr w:type="spellEnd"/>
+      <w:r>
+        <w:rPr>
+          <w:rFonts w:ascii="Muli" w:hAnsi="Muli"/>
+        </w:rPr>
+        <w:t xml:space="preserve">. Es findet also eine Animation statt und nicht einfach ein plumpes Unterstreichen </w:t>
       </w:r>
       <w:r>
         <w:rPr>
@@ -377,7 +421,7 @@
     </w:p>
     <w:p>
       <w:pPr>
-        <w:jc w:val="left"/>
+        <w:jc w:val="center"/>
         <w:rPr>
           <w:rFonts w:ascii="Muli" w:hAnsi="Muli"/>
         </w:rPr>
@@ -389,8 +433,8 @@
         </w:rPr>
         <w:drawing>
           <wp:inline distT="0" distB="0" distL="0" distR="0">
-            <wp:extent cx="3944039" cy="4837351"/>
-            <wp:effectExtent l="0" t="0" r="5715" b="1905"/>
+            <wp:extent cx="5058383" cy="6204091"/>
+            <wp:effectExtent l="0" t="0" r="0" b="0"/>
             <wp:docPr id="3" name="Picture 3"/>
             <wp:cNvGraphicFramePr>
               <a:graphicFrameLocks xmlns:a="http://schemas.openxmlformats.org/drawingml/2006/main" noChangeAspect="1"/>
@@ -416,7 +460,7 @@
                   <pic:spPr bwMode="auto">
                     <a:xfrm>
                       <a:off x="0" y="0"/>
-                      <a:ext cx="3947712" cy="4841857"/>
+                      <a:ext cx="5068465" cy="6216457"/>
                     </a:xfrm>
                     <a:prstGeom prst="rect">
                       <a:avLst/>
@@ -447,26 +491,73 @@
         <w:rPr>
           <w:rFonts w:ascii="Muli" w:hAnsi="Muli"/>
         </w:rPr>
-        <w:t xml:space="preserve">Ein Post kann verschiedenste Elemente beinhalten. Sie sehen in dem oberen Ausschnitt einen Titel und Untertitel, einen Link, der blau gekennzeichnet ist, ein Bild und ein Codeauszug (Der Codeauszug ist nicht einfach ein Bild, sondern wirklicher Text, den man auch kopieren kann). </w:t>
-      </w:r>
-    </w:p>
-    <w:p>
-      <w:pPr>
-        <w:rPr>
-          <w:rFonts w:ascii="Muli" w:hAnsi="Muli"/>
-        </w:rPr>
-      </w:pPr>
-      <w:r>
-        <w:rPr>
-          <w:rFonts w:ascii="Muli" w:hAnsi="Muli"/>
-        </w:rPr>
-        <w:t>Des Weiteren, hier abe</w:t>
-      </w:r>
-      <w:r>
-        <w:rPr>
-          <w:rFonts w:ascii="Muli" w:hAnsi="Muli"/>
-        </w:rPr>
-        <w:t xml:space="preserve">r nicht gezeigt, ist es möglich, die folgenden Elemente anzuzeigen:  </w:t>
+        <w:t xml:space="preserve">Ein Post kann verschiedenste Elemente beinhalten. Sie sehen in dem oberen Ausschnitt einen </w:t>
+      </w:r>
+      <w:r>
+        <w:rPr>
+          <w:rFonts w:ascii="Muli" w:hAnsi="Muli"/>
+        </w:rPr>
+        <w:t>Übertitel</w:t>
+      </w:r>
+      <w:r>
+        <w:rPr>
+          <w:rFonts w:ascii="Muli" w:hAnsi="Muli"/>
+        </w:rPr>
+        <w:t xml:space="preserve"> und mehrere </w:t>
+      </w:r>
+      <w:r>
+        <w:rPr>
+          <w:rFonts w:ascii="Muli" w:hAnsi="Muli"/>
+        </w:rPr>
+        <w:t xml:space="preserve">verschachtelte </w:t>
+      </w:r>
+      <w:r>
+        <w:rPr>
+          <w:rFonts w:ascii="Muli" w:hAnsi="Muli"/>
+        </w:rPr>
+        <w:t xml:space="preserve">Untertitel, einen Link, der blau gekennzeichnet ist, ein Bild und ein Codeauszug (Der Codeauszug ist nicht einfach ein Bild, sondern wirklicher Text, den man auch kopieren kann). </w:t>
+      </w:r>
+    </w:p>
+    <w:p>
+      <w:pPr>
+        <w:jc w:val="center"/>
+        <w:rPr>
+          <w:rFonts w:ascii="Muli" w:hAnsi="Muli"/>
+        </w:rPr>
+      </w:pPr>
+    </w:p>
+    <w:p>
+      <w:pPr>
+        <w:rPr>
+          <w:rFonts w:ascii="Muli" w:hAnsi="Muli"/>
+        </w:rPr>
+      </w:pPr>
+    </w:p>
+    <w:p>
+      <w:pPr>
+        <w:rPr>
+          <w:rFonts w:ascii="Muli" w:hAnsi="Muli"/>
+        </w:rPr>
+      </w:pPr>
+    </w:p>
+    <w:p>
+      <w:pPr>
+        <w:rPr>
+          <w:rFonts w:ascii="Muli" w:hAnsi="Muli"/>
+        </w:rPr>
+      </w:pPr>
+      <w:r>
+        <w:rPr>
+          <w:rFonts w:ascii="Muli" w:hAnsi="Muli"/>
+        </w:rPr>
+        <w:lastRenderedPageBreak/>
+        <w:t>Diese weiteren Features sind möglich, welche im obigen Bild nicht gezeigt werden</w:t>
+      </w:r>
+      <w:r>
+        <w:rPr>
+          <w:rFonts w:ascii="Muli" w:hAnsi="Muli"/>
+        </w:rPr>
+        <w:t xml:space="preserve">:  </w:t>
       </w:r>
     </w:p>
     <w:p>
@@ -534,8 +625,6 @@
         </w:rPr>
         <w:t xml:space="preserve">Tabellen </w:t>
       </w:r>
-      <w:bookmarkStart w:id="0" w:name="_GoBack"/>
-      <w:bookmarkEnd w:id="0"/>
     </w:p>
     <w:p>
       <w:pPr>
@@ -570,14 +659,84 @@
         <w:rPr>
           <w:rFonts w:ascii="Muli" w:hAnsi="Muli"/>
         </w:rPr>
-        <w:t xml:space="preserve"> </w:t>
-      </w:r>
-      <w:r>
-        <w:rPr>
-          <w:rFonts w:ascii="Muli" w:hAnsi="Muli"/>
-        </w:rPr>
-        <w:t xml:space="preserve"> </w:t>
-      </w:r>
+        <w:t>, Hervorhebungen</w:t>
+      </w:r>
+    </w:p>
+    <w:p>
+      <w:pPr>
+        <w:rPr>
+          <w:rFonts w:ascii="Muli" w:hAnsi="Muli"/>
+        </w:rPr>
+      </w:pPr>
+      <w:r>
+        <w:rPr>
+          <w:rFonts w:ascii="Muli" w:hAnsi="Muli"/>
+        </w:rPr>
+        <w:t>Zu Demonstration dieser Features, habe ich einen Pseudo Eintrag erstell:</w:t>
+      </w:r>
+    </w:p>
+    <w:p>
+      <w:pPr>
+        <w:rPr>
+          <w:rFonts w:ascii="Muli" w:hAnsi="Muli"/>
+        </w:rPr>
+      </w:pPr>
+      <w:r>
+        <w:rPr>
+          <w:rFonts w:ascii="Muli" w:hAnsi="Muli"/>
+          <w:noProof/>
+        </w:rPr>
+        <w:drawing>
+          <wp:inline distT="0" distB="0" distL="0" distR="0">
+            <wp:extent cx="5727700" cy="5099685"/>
+            <wp:effectExtent l="0" t="0" r="0" b="5715"/>
+            <wp:docPr id="2" name="Picture 2"/>
+            <wp:cNvGraphicFramePr>
+              <a:graphicFrameLocks xmlns:a="http://schemas.openxmlformats.org/drawingml/2006/main" noChangeAspect="1"/>
+            </wp:cNvGraphicFramePr>
+            <a:graphic xmlns:a="http://schemas.openxmlformats.org/drawingml/2006/main">
+              <a:graphicData uri="http://schemas.openxmlformats.org/drawingml/2006/picture">
+                <pic:pic xmlns:pic="http://schemas.openxmlformats.org/drawingml/2006/picture">
+                  <pic:nvPicPr>
+                    <pic:cNvPr id="2" name="Screen Shot 2018-01-26 at 22.10.27.png"/>
+                    <pic:cNvPicPr/>
+                  </pic:nvPicPr>
+                  <pic:blipFill>
+                    <a:blip r:embed="rId7">
+                      <a:extLst>
+                        <a:ext uri="{28A0092B-C50C-407E-A947-70E740481C1C}">
+                          <a14:useLocalDpi xmlns:a14="http://schemas.microsoft.com/office/drawing/2010/main" val="0"/>
+                        </a:ext>
+                      </a:extLst>
+                    </a:blip>
+                    <a:stretch>
+                      <a:fillRect/>
+                    </a:stretch>
+                  </pic:blipFill>
+                  <pic:spPr>
+                    <a:xfrm>
+                      <a:off x="0" y="0"/>
+                      <a:ext cx="5727700" cy="5099685"/>
+                    </a:xfrm>
+                    <a:prstGeom prst="rect">
+                      <a:avLst/>
+                    </a:prstGeom>
+                  </pic:spPr>
+                </pic:pic>
+              </a:graphicData>
+            </a:graphic>
+          </wp:inline>
+        </w:drawing>
+      </w:r>
+    </w:p>
+    <w:p>
+      <w:pPr>
+        <w:rPr>
+          <w:rFonts w:ascii="Muli" w:hAnsi="Muli"/>
+        </w:rPr>
+      </w:pPr>
+      <w:bookmarkStart w:id="0" w:name="_GoBack"/>
+      <w:bookmarkEnd w:id="0"/>
     </w:p>
     <w:p>
       <w:pPr>

</xml_diff>

<commit_message>
changes + progress in documentation
</commit_message>
<xml_diff>
--- a/documentation/my_blog_documentation.docx
+++ b/documentation/my_blog_documentation.docx
@@ -6,11 +6,9 @@
       <w:pPr>
         <w:pStyle w:val="Heading1"/>
       </w:pPr>
-      <w:proofErr w:type="spellStart"/>
       <w:r>
         <w:t>my_blog</w:t>
       </w:r>
-      <w:proofErr w:type="spellEnd"/>
     </w:p>
     <w:p>
       <w:pPr>
@@ -208,21 +206,7 @@
         <w:rPr>
           <w:rFonts w:ascii="Muli" w:hAnsi="Muli"/>
         </w:rPr>
-        <w:t xml:space="preserve">Die Kopfzeile ist simpel gehalten. Sie zeigt einen Titel, drei Untertitel und einen </w:t>
-      </w:r>
-      <w:proofErr w:type="spellStart"/>
-      <w:r>
-        <w:rPr>
-          <w:rFonts w:ascii="Muli" w:hAnsi="Muli"/>
-        </w:rPr>
-        <w:t>Slider</w:t>
-      </w:r>
-      <w:proofErr w:type="spellEnd"/>
-      <w:r>
-        <w:rPr>
-          <w:rFonts w:ascii="Muli" w:hAnsi="Muli"/>
-        </w:rPr>
-        <w:t>, welcher jeweils den Untertitel unterstreicht, der momentan aktiv ist. Sie sieht so aus:</w:t>
+        <w:t>Die Kopfzeile ist simpel gehalten. Sie zeigt einen Titel, drei Untertitel und einen Slider, welcher jeweils den Untertitel unterstreicht, der momentan aktiv ist. Sie sieht so aus:</w:t>
       </w:r>
     </w:p>
     <w:p>
@@ -295,30 +279,14 @@
         <w:rPr>
           <w:rFonts w:ascii="Muli" w:hAnsi="Muli"/>
         </w:rPr>
-        <w:t xml:space="preserve">, zum andern, ermöglicht es, dass der </w:t>
-      </w:r>
-      <w:proofErr w:type="spellStart"/>
-      <w:r>
-        <w:rPr>
-          <w:rFonts w:ascii="Muli" w:hAnsi="Muli"/>
-        </w:rPr>
-        <w:t>Slider</w:t>
-      </w:r>
-      <w:proofErr w:type="spellEnd"/>
-      <w:r>
-        <w:rPr>
-          <w:rFonts w:ascii="Muli" w:hAnsi="Muli"/>
-        </w:rPr>
-        <w:t xml:space="preserve"> von einem Untertitel zum nächsten «gleitet», sobald man </w:t>
-      </w:r>
-      <w:proofErr w:type="gramStart"/>
+        <w:t xml:space="preserve">, zum andern, ermöglicht es, dass der Slider von einem Untertitel zum nächsten «gleitet», sobald man </w:t>
+      </w:r>
       <w:r>
         <w:rPr>
           <w:rFonts w:ascii="Muli" w:hAnsi="Muli"/>
         </w:rPr>
         <w:t>darauf klickt</w:t>
       </w:r>
-      <w:proofErr w:type="gramEnd"/>
       <w:r>
         <w:rPr>
           <w:rFonts w:ascii="Muli" w:hAnsi="Muli"/>
@@ -720,6 +688,7 @@
     </w:p>
     <w:p>
       <w:pPr>
+        <w:jc w:val="center"/>
         <w:rPr>
           <w:rFonts w:ascii="Muli" w:hAnsi="Muli"/>
         </w:rPr>
@@ -731,7 +700,7 @@
         </w:rPr>
         <w:drawing>
           <wp:inline distT="0" distB="0" distL="0" distR="0">
-            <wp:extent cx="5727700" cy="1923415"/>
+            <wp:extent cx="5035463" cy="1690955"/>
             <wp:effectExtent l="0" t="0" r="0" b="0"/>
             <wp:docPr id="6" name="Picture 6"/>
             <wp:cNvGraphicFramePr>
@@ -759,7 +728,7 @@
                   <pic:spPr>
                     <a:xfrm>
                       <a:off x="0" y="0"/>
-                      <a:ext cx="5727700" cy="1923415"/>
+                      <a:ext cx="5058922" cy="1698833"/>
                     </a:xfrm>
                     <a:prstGeom prst="rect">
                       <a:avLst/>
@@ -782,21 +751,7 @@
         <w:rPr>
           <w:rFonts w:ascii="Muli" w:hAnsi="Muli"/>
         </w:rPr>
-        <w:t xml:space="preserve">Wenn man </w:t>
-      </w:r>
-      <w:proofErr w:type="spellStart"/>
-      <w:r>
-        <w:rPr>
-          <w:rFonts w:ascii="Muli" w:hAnsi="Muli"/>
-        </w:rPr>
-        <w:t>Submit</w:t>
-      </w:r>
-      <w:proofErr w:type="spellEnd"/>
-      <w:r>
-        <w:rPr>
-          <w:rFonts w:ascii="Muli" w:hAnsi="Muli"/>
-        </w:rPr>
-        <w:t xml:space="preserve"> drückt, wird ein Diffie Hellman Key-Exchange gemacht, der einen Key generiert, mit dem der Benutzername und das Passwort verschlüsselt wird. Das heisst, dass die Verbindung sicher ist, obwohl kein SSH gebraucht wird. Zu dem Schlüssel-Austausch habe </w:t>
+        <w:t xml:space="preserve">Wenn man Submit drückt, wird ein Diffie Hellman Key-Exchange gemacht, der einen Key generiert, mit dem der Benutzername und das Passwort verschlüsselt wird. Das heisst, dass die Verbindung sicher ist, obwohl kein SSH gebraucht wird. Zu dem Schlüssel-Austausch habe </w:t>
       </w:r>
       <w:r>
         <w:rPr>
@@ -815,6 +770,12 @@
           <w:rFonts w:ascii="Muli" w:hAnsi="Muli"/>
         </w:rPr>
         <w:t>.</w:t>
+      </w:r>
+      <w:r>
+        <w:rPr>
+          <w:rFonts w:ascii="Muli" w:hAnsi="Muli"/>
+        </w:rPr>
+        <w:t xml:space="preserve"> Es muss hier angemerkt werden, dass es zwei bis drei Sekunden dauert, bis man angemeldet ist. Dies ist der Fall, wegen den gigantischen Key Sizes. </w:t>
       </w:r>
     </w:p>
     <w:p>
@@ -1184,115 +1145,49 @@
           <w:rFonts w:ascii="Muli" w:eastAsia="Times New Roman" w:hAnsi="Muli"/>
           <w:shd w:val="clear" w:color="auto" w:fill="FFFFFF"/>
         </w:rPr>
-        <w:t xml:space="preserve">Das andere Problem ist, dass </w:t>
-      </w:r>
-      <w:proofErr w:type="spellStart"/>
+        <w:t xml:space="preserve">Das andere Problem ist, dass UnixODBC das </w:t>
+      </w:r>
       <w:r>
         <w:rPr>
           <w:rFonts w:ascii="Muli" w:eastAsia="Times New Roman" w:hAnsi="Muli"/>
           <w:shd w:val="clear" w:color="auto" w:fill="FFFFFF"/>
         </w:rPr>
-        <w:t>UnixODBC</w:t>
-      </w:r>
-      <w:proofErr w:type="spellEnd"/>
+        <w:t>h</w:t>
+      </w:r>
       <w:r>
         <w:rPr>
           <w:rFonts w:ascii="Muli" w:eastAsia="Times New Roman" w:hAnsi="Muli"/>
           <w:shd w:val="clear" w:color="auto" w:fill="FFFFFF"/>
         </w:rPr>
-        <w:t xml:space="preserve"> das </w:t>
+        <w:t xml:space="preserve">interletzte Programm ist. </w:t>
       </w:r>
       <w:r>
         <w:rPr>
           <w:rFonts w:ascii="Muli" w:eastAsia="Times New Roman" w:hAnsi="Muli"/>
           <w:shd w:val="clear" w:color="auto" w:fill="FFFFFF"/>
         </w:rPr>
-        <w:t>h</w:t>
+        <w:t>Zum Glück, wurde es uns ja erlaubt, die Datenbankverbindung einfach in eine andere Klasse auszulagern und somit auch eine Abstrahierung zu schaffen. Dies tat ich dann auch. Die Datenbankklasse findet sich im File ‘</w:t>
       </w:r>
       <w:r>
         <w:rPr>
           <w:rFonts w:ascii="Muli" w:eastAsia="Times New Roman" w:hAnsi="Muli"/>
           <w:shd w:val="clear" w:color="auto" w:fill="FFFFFF"/>
         </w:rPr>
-        <w:t xml:space="preserve">interletzte Programm ist. </w:t>
+        <w:t>my_blog/implementation/</w:t>
       </w:r>
       <w:r>
         <w:rPr>
           <w:rFonts w:ascii="Muli" w:eastAsia="Times New Roman" w:hAnsi="Muli"/>
           <w:shd w:val="clear" w:color="auto" w:fill="FFFFFF"/>
         </w:rPr>
-        <w:t>Zum Glück, wurde es uns ja erlaubt, die Datenbankverbindung einfach in eine andere Klasse auszulagern und somit auch eine Abstrahierung zu schaffen. Dies tat ich dann auch. Die Datenbankklasse findet sich im File ‘</w:t>
-      </w:r>
-      <w:proofErr w:type="spellStart"/>
+        <w:t>database.js’. Die Hauptklasse (‘</w:t>
+      </w:r>
       <w:r>
         <w:rPr>
           <w:rFonts w:ascii="Muli" w:eastAsia="Times New Roman" w:hAnsi="Muli"/>
           <w:shd w:val="clear" w:color="auto" w:fill="FFFFFF"/>
         </w:rPr>
-        <w:t>my_blog</w:t>
-      </w:r>
-      <w:proofErr w:type="spellEnd"/>
-      <w:r>
-        <w:rPr>
-          <w:rFonts w:ascii="Muli" w:eastAsia="Times New Roman" w:hAnsi="Muli"/>
-          <w:shd w:val="clear" w:color="auto" w:fill="FFFFFF"/>
-        </w:rPr>
-        <w:t>/</w:t>
-      </w:r>
-      <w:proofErr w:type="spellStart"/>
-      <w:r>
-        <w:rPr>
-          <w:rFonts w:ascii="Muli" w:eastAsia="Times New Roman" w:hAnsi="Muli"/>
-          <w:shd w:val="clear" w:color="auto" w:fill="FFFFFF"/>
-        </w:rPr>
-        <w:t>implementation</w:t>
-      </w:r>
-      <w:proofErr w:type="spellEnd"/>
-      <w:r>
-        <w:rPr>
-          <w:rFonts w:ascii="Muli" w:eastAsia="Times New Roman" w:hAnsi="Muli"/>
-          <w:shd w:val="clear" w:color="auto" w:fill="FFFFFF"/>
-        </w:rPr>
-        <w:t>/</w:t>
-      </w:r>
-      <w:r>
-        <w:rPr>
-          <w:rFonts w:ascii="Muli" w:eastAsia="Times New Roman" w:hAnsi="Muli"/>
-          <w:shd w:val="clear" w:color="auto" w:fill="FFFFFF"/>
-        </w:rPr>
-        <w:t>database.js’. Die Hauptklasse (‘</w:t>
-      </w:r>
-      <w:proofErr w:type="spellStart"/>
-      <w:r>
-        <w:rPr>
-          <w:rFonts w:ascii="Muli" w:eastAsia="Times New Roman" w:hAnsi="Muli"/>
-          <w:shd w:val="clear" w:color="auto" w:fill="FFFFFF"/>
-        </w:rPr>
-        <w:t>my_blog</w:t>
-      </w:r>
-      <w:proofErr w:type="spellEnd"/>
-      <w:r>
-        <w:rPr>
-          <w:rFonts w:ascii="Muli" w:eastAsia="Times New Roman" w:hAnsi="Muli"/>
-          <w:shd w:val="clear" w:color="auto" w:fill="FFFFFF"/>
-        </w:rPr>
-        <w:t>/</w:t>
-      </w:r>
-      <w:proofErr w:type="spellStart"/>
-      <w:r>
-        <w:rPr>
-          <w:rFonts w:ascii="Muli" w:eastAsia="Times New Roman" w:hAnsi="Muli"/>
-          <w:shd w:val="clear" w:color="auto" w:fill="FFFFFF"/>
-        </w:rPr>
-        <w:t>implementation</w:t>
-      </w:r>
-      <w:proofErr w:type="spellEnd"/>
-      <w:r>
-        <w:rPr>
-          <w:rFonts w:ascii="Muli" w:eastAsia="Times New Roman" w:hAnsi="Muli"/>
-          <w:shd w:val="clear" w:color="auto" w:fill="FFFFFF"/>
-        </w:rPr>
-        <w:t>/</w:t>
+        <w:t>my_blog/implementation/</w:t>
       </w:r>
       <w:r>
         <w:rPr>
@@ -1385,106 +1280,14 @@
         <w:rPr>
           <w:rFonts w:ascii="Muli" w:hAnsi="Muli"/>
         </w:rPr>
-        <w:t xml:space="preserve">Dies war wiederum kein Problem, denn </w:t>
-      </w:r>
-      <w:proofErr w:type="spellStart"/>
-      <w:r>
-        <w:rPr>
-          <w:rFonts w:ascii="Muli" w:hAnsi="Muli"/>
-        </w:rPr>
-        <w:t>Stored</w:t>
-      </w:r>
-      <w:proofErr w:type="spellEnd"/>
-      <w:r>
-        <w:rPr>
-          <w:rFonts w:ascii="Muli" w:hAnsi="Muli"/>
-        </w:rPr>
-        <w:t xml:space="preserve"> </w:t>
-      </w:r>
-      <w:proofErr w:type="spellStart"/>
-      <w:r>
-        <w:rPr>
-          <w:rFonts w:ascii="Muli" w:hAnsi="Muli"/>
-        </w:rPr>
-        <w:t>Procedures</w:t>
-      </w:r>
-      <w:proofErr w:type="spellEnd"/>
-      <w:r>
-        <w:rPr>
-          <w:rFonts w:ascii="Muli" w:hAnsi="Muli"/>
-        </w:rPr>
-        <w:t xml:space="preserve"> sind</w:t>
-      </w:r>
-      <w:r>
-        <w:rPr>
-          <w:rFonts w:ascii="Muli" w:hAnsi="Muli"/>
-        </w:rPr>
-        <w:t xml:space="preserve"> mir recht gut bekannt. Die Create Statements für die </w:t>
-      </w:r>
-      <w:proofErr w:type="spellStart"/>
-      <w:r>
-        <w:rPr>
-          <w:rFonts w:ascii="Muli" w:hAnsi="Muli"/>
-        </w:rPr>
-        <w:t>Procedures</w:t>
-      </w:r>
-      <w:proofErr w:type="spellEnd"/>
-      <w:r>
-        <w:rPr>
-          <w:rFonts w:ascii="Muli" w:hAnsi="Muli"/>
-        </w:rPr>
-        <w:t xml:space="preserve"> finden sich im File: </w:t>
-      </w:r>
-      <w:proofErr w:type="spellStart"/>
-      <w:r>
-        <w:rPr>
-          <w:rFonts w:ascii="Muli" w:hAnsi="Muli"/>
-        </w:rPr>
-        <w:t>my_blog</w:t>
-      </w:r>
-      <w:proofErr w:type="spellEnd"/>
-      <w:r>
-        <w:rPr>
-          <w:rFonts w:ascii="Muli" w:hAnsi="Muli"/>
-        </w:rPr>
-        <w:t>/</w:t>
-      </w:r>
-      <w:proofErr w:type="spellStart"/>
-      <w:r>
-        <w:rPr>
-          <w:rFonts w:ascii="Muli" w:hAnsi="Muli"/>
-        </w:rPr>
-        <w:t>implementation</w:t>
-      </w:r>
-      <w:proofErr w:type="spellEnd"/>
-      <w:r>
-        <w:rPr>
-          <w:rFonts w:ascii="Muli" w:hAnsi="Muli"/>
-        </w:rPr>
-        <w:t>/</w:t>
-      </w:r>
-      <w:proofErr w:type="spellStart"/>
-      <w:r>
-        <w:rPr>
-          <w:rFonts w:ascii="Muli" w:hAnsi="Muli"/>
-        </w:rPr>
-        <w:t>database</w:t>
-      </w:r>
-      <w:proofErr w:type="spellEnd"/>
-      <w:r>
-        <w:rPr>
-          <w:rFonts w:ascii="Muli" w:hAnsi="Muli"/>
-        </w:rPr>
-        <w:t>/</w:t>
-      </w:r>
-      <w:proofErr w:type="spellStart"/>
-      <w:r>
-        <w:rPr>
-          <w:rFonts w:ascii="Muli" w:hAnsi="Muli"/>
-        </w:rPr>
-        <w:t>stored_procedures.sql</w:t>
-      </w:r>
-      <w:proofErr w:type="spellEnd"/>
+        <w:t>Dies war wiederum kein Problem, denn Stored Procedures sind</w:t>
+      </w:r>
+      <w:r>
+        <w:rPr>
+          <w:rFonts w:ascii="Muli" w:hAnsi="Muli"/>
+        </w:rPr>
+        <w:t xml:space="preserve"> mir recht gut bekannt. Die Create Statements für die Procedures finden sich im File: my_blog/implementation/database/stored_procedures.sql</w:t>
+      </w:r>
     </w:p>
     <w:p>
       <w:pPr>
@@ -1517,63 +1320,7 @@
         <w:rPr>
           <w:rFonts w:ascii="Muli" w:hAnsi="Muli"/>
         </w:rPr>
-        <w:t xml:space="preserve">andere Anforderung war ja, Transactions zu nutzen. Ich habe diese bei mir bei der </w:t>
-      </w:r>
-      <w:proofErr w:type="spellStart"/>
-      <w:r>
-        <w:rPr>
-          <w:rFonts w:ascii="Muli" w:hAnsi="Muli"/>
-        </w:rPr>
-        <w:t>change_entry</w:t>
-      </w:r>
-      <w:proofErr w:type="spellEnd"/>
-      <w:r>
-        <w:rPr>
-          <w:rFonts w:ascii="Muli" w:hAnsi="Muli"/>
-        </w:rPr>
-        <w:t xml:space="preserve"> Funktionalität eingebaut, weil diese </w:t>
-      </w:r>
-      <w:proofErr w:type="spellStart"/>
-      <w:r>
-        <w:rPr>
-          <w:rFonts w:ascii="Muli" w:hAnsi="Muli"/>
-        </w:rPr>
-        <w:t>Stored</w:t>
-      </w:r>
-      <w:proofErr w:type="spellEnd"/>
-      <w:r>
-        <w:rPr>
-          <w:rFonts w:ascii="Muli" w:hAnsi="Muli"/>
-        </w:rPr>
-        <w:t xml:space="preserve"> </w:t>
-      </w:r>
-      <w:proofErr w:type="spellStart"/>
-      <w:r>
-        <w:rPr>
-          <w:rFonts w:ascii="Muli" w:hAnsi="Muli"/>
-        </w:rPr>
-        <w:t>Procedure</w:t>
-      </w:r>
-      <w:proofErr w:type="spellEnd"/>
-      <w:r>
-        <w:rPr>
-          <w:rFonts w:ascii="Muli" w:hAnsi="Muli"/>
-        </w:rPr>
-        <w:t xml:space="preserve"> die einzige ist, die ein Update-Call ausführt. Dies kann man im oben erwähnten </w:t>
-      </w:r>
-      <w:proofErr w:type="spellStart"/>
-      <w:r>
-        <w:rPr>
-          <w:rFonts w:ascii="Muli" w:hAnsi="Muli"/>
-        </w:rPr>
-        <w:t>stored_procedures</w:t>
-      </w:r>
-      <w:proofErr w:type="spellEnd"/>
-      <w:r>
-        <w:rPr>
-          <w:rFonts w:ascii="Muli" w:hAnsi="Muli"/>
-        </w:rPr>
-        <w:t xml:space="preserve"> File auf der Zeile 54-57 sehen.  </w:t>
+        <w:t xml:space="preserve">andere Anforderung war ja, Transactions zu nutzen. Ich habe diese bei mir bei der change_entry Funktionalität eingebaut, weil diese Stored Procedure die einzige ist, die ein Update-Call ausführt. Dies kann man im oben erwähnten stored_procedures File auf der Zeile 54-57 sehen.  </w:t>
       </w:r>
     </w:p>
     <w:p>
@@ -1601,6 +1348,20 @@
     </w:p>
     <w:p>
       <w:pPr>
+        <w:rPr>
+          <w:rFonts w:ascii="Muli" w:hAnsi="Muli"/>
+        </w:rPr>
+      </w:pPr>
+      <w:r>
+        <w:rPr>
+          <w:rFonts w:ascii="Muli" w:hAnsi="Muli"/>
+        </w:rPr>
+        <w:lastRenderedPageBreak/>
+        <w:t>Es folgen nun drei persönliche Themen, mit welchen ich mich während des Projekts befasst habe.</w:t>
+      </w:r>
+    </w:p>
+    <w:p>
+      <w:pPr>
         <w:pStyle w:val="Heading2"/>
         <w:rPr>
           <w:lang w:val="en-US"/>
@@ -1610,7 +1371,6 @@
         <w:rPr>
           <w:lang w:val="en-US"/>
         </w:rPr>
-        <w:lastRenderedPageBreak/>
         <w:t>SUB-HEADER-SLIDER PROBLEMS</w:t>
       </w:r>
     </w:p>
@@ -1643,19 +1403,8 @@
             <w:color w:val="0366D6"/>
             <w:lang w:val="en-US"/>
           </w:rPr>
-          <w:t xml:space="preserve">html </w:t>
+          <w:t>html hr</w:t>
         </w:r>
-        <w:proofErr w:type="spellStart"/>
-        <w:r>
-          <w:rPr>
-            <w:rStyle w:val="Hyperlink"/>
-            <w:rFonts w:ascii="Muli" w:hAnsi="Muli"/>
-            <w:color w:val="0366D6"/>
-            <w:lang w:val="en-US"/>
-          </w:rPr>
-          <w:t>hr</w:t>
-        </w:r>
-        <w:proofErr w:type="spellEnd"/>
       </w:hyperlink>
       <w:r>
         <w:rPr>
@@ -1707,39 +1456,7 @@
           <w:rFonts w:ascii="Muli" w:hAnsi="Muli"/>
           <w:lang w:val="en-US"/>
         </w:rPr>
-        <w:t xml:space="preserve">The first problem was, that when you pass the active header element as a prop, </w:t>
-      </w:r>
-      <w:proofErr w:type="gramStart"/>
-      <w:r>
-        <w:rPr>
-          <w:rFonts w:ascii="Muli" w:hAnsi="Muli"/>
-          <w:lang w:val="en-US"/>
-        </w:rPr>
-        <w:t>React</w:t>
-      </w:r>
-      <w:proofErr w:type="gramEnd"/>
-      <w:r>
-        <w:rPr>
-          <w:rFonts w:ascii="Muli" w:hAnsi="Muli"/>
-          <w:lang w:val="en-US"/>
-        </w:rPr>
-        <w:t xml:space="preserve"> ignores the </w:t>
-      </w:r>
-      <w:proofErr w:type="spellStart"/>
-      <w:r>
-        <w:rPr>
-          <w:rFonts w:ascii="Muli" w:hAnsi="Muli"/>
-          <w:lang w:val="en-US"/>
-        </w:rPr>
-        <w:t>css</w:t>
-      </w:r>
-      <w:proofErr w:type="spellEnd"/>
-      <w:r>
-        <w:rPr>
-          <w:rFonts w:ascii="Muli" w:hAnsi="Muli"/>
-          <w:lang w:val="en-US"/>
-        </w:rPr>
-        <w:t xml:space="preserve"> transition and just </w:t>
+        <w:t>The first problem was, that when you pass the active header element as a prop, React ignores the css transition and just </w:t>
       </w:r>
       <w:r>
         <w:rPr>
@@ -1755,25 +1472,7 @@
           <w:rFonts w:ascii="Muli" w:hAnsi="Muli"/>
           <w:lang w:val="en-US"/>
         </w:rPr>
-        <w:t xml:space="preserve"> the slider. THIS IS NOT SUPPOSED TO HAPPEN. I've nearly lost my mind over this, no joke. I sat at this exact problem for god knows how many hours. It would've also worked with using </w:t>
-      </w:r>
-      <w:proofErr w:type="spellStart"/>
-      <w:proofErr w:type="gramStart"/>
-      <w:r>
-        <w:rPr>
-          <w:rFonts w:ascii="Muli" w:hAnsi="Muli"/>
-          <w:lang w:val="en-US"/>
-        </w:rPr>
-        <w:t>document.getElementById</w:t>
-      </w:r>
-      <w:proofErr w:type="spellEnd"/>
-      <w:proofErr w:type="gramEnd"/>
-      <w:r>
-        <w:rPr>
-          <w:rFonts w:ascii="Muli" w:hAnsi="Muli"/>
-          <w:lang w:val="en-US"/>
-        </w:rPr>
-        <w:t xml:space="preserve"> but this is an even bigger no-no in React than refs. So, I ended up using them instead.</w:t>
+        <w:t> the slider. THIS IS NOT SUPPOSED TO HAPPEN. I've nearly lost my mind over this, no joke. I sat at this exact problem for god knows how many hours. It would've also worked with using document.getElementById but this is an even bigger no-no in React than refs. So, I ended up using them instead.</w:t>
       </w:r>
     </w:p>
     <w:p>
@@ -1804,8 +1503,6 @@
         </w:rPr>
         <w:t>I determined the position which the slider should have, with the </w:t>
       </w:r>
-      <w:proofErr w:type="spellStart"/>
-      <w:proofErr w:type="gramStart"/>
       <w:r>
         <w:rPr>
           <w:rStyle w:val="HTMLCode"/>
@@ -1813,9 +1510,15 @@
           <w:color w:val="24292E"/>
           <w:lang w:val="en-US"/>
         </w:rPr>
-        <w:t>getBoundingClientRect</w:t>
-      </w:r>
-      <w:proofErr w:type="spellEnd"/>
+        <w:t>getBoundingClientRect(). left</w:t>
+      </w:r>
+      <w:r>
+        <w:rPr>
+          <w:rFonts w:ascii="Muli" w:hAnsi="Muli"/>
+          <w:lang w:val="en-US"/>
+        </w:rPr>
+        <w:t> property of the currently active sub-header. I then pass this value into the render method of the element as an inline style. The problem was, that the </w:t>
+      </w:r>
       <w:r>
         <w:rPr>
           <w:rStyle w:val="HTMLCode"/>
@@ -1823,9 +1526,113 @@
           <w:color w:val="24292E"/>
           <w:lang w:val="en-US"/>
         </w:rPr>
-        <w:t>(</w:t>
-      </w:r>
-      <w:proofErr w:type="gramEnd"/>
+        <w:t>.getBoundingClientRect().left</w:t>
+      </w:r>
+      <w:r>
+        <w:rPr>
+          <w:rFonts w:ascii="Muli" w:hAnsi="Muli"/>
+          <w:lang w:val="en-US"/>
+        </w:rPr>
+        <w:t> property of the currently active sub-header returned the wrong value when the page was firstly loaded. This means, that the slider was off by a cm or so on the first render of the page. I was pretty lost and didn't know how to fix this bug. So, I let it slide and strangely I solved the problem unintentionally later on, when I learned about debounce.</w:t>
+      </w:r>
+    </w:p>
+    <w:p>
+      <w:pPr>
+        <w:pStyle w:val="Heading3"/>
+        <w:rPr>
+          <w:lang w:val="en-US"/>
+        </w:rPr>
+      </w:pPr>
+      <w:r>
+        <w:rPr>
+          <w:lang w:val="en-US"/>
+        </w:rPr>
+        <w:t xml:space="preserve">DEBOUNCE </w:t>
+      </w:r>
+    </w:p>
+    <w:p>
+      <w:pPr>
+        <w:rPr>
+          <w:rFonts w:ascii="Muli" w:hAnsi="Muli"/>
+          <w:lang w:val="en-US"/>
+        </w:rPr>
+      </w:pPr>
+      <w:r>
+        <w:rPr>
+          <w:rFonts w:ascii="Muli" w:hAnsi="Muli"/>
+          <w:lang w:val="en-US"/>
+        </w:rPr>
+        <w:t xml:space="preserve">I wanted to re-set the position of the slider, when the page was resized. </w:t>
+      </w:r>
+      <w:r>
+        <w:rPr>
+          <w:rFonts w:ascii="Muli" w:hAnsi="Muli"/>
+          <w:lang w:val="en-US"/>
+        </w:rPr>
+        <w:t>So,</w:t>
+      </w:r>
+      <w:r>
+        <w:rPr>
+          <w:rFonts w:ascii="Muli" w:hAnsi="Muli"/>
+          <w:lang w:val="en-US"/>
+        </w:rPr>
+        <w:t xml:space="preserve"> I added an event-listener and when it was called, I re-set the position of the slider. This worked great but there was a problem: Because the resize listener gets called about a trillion times when you resize the browser by a hair, the performance of your website is </w:t>
+      </w:r>
+      <w:r>
+        <w:rPr>
+          <w:rStyle w:val="Emphasis"/>
+          <w:rFonts w:ascii="Muli" w:hAnsi="Muli"/>
+          <w:color w:val="24292E"/>
+          <w:lang w:val="en-US"/>
+        </w:rPr>
+        <w:t>heavily</w:t>
+      </w:r>
+      <w:r>
+        <w:rPr>
+          <w:rStyle w:val="Emphasis"/>
+          <w:rFonts w:ascii="Muli" w:hAnsi="Muli"/>
+          <w:color w:val="24292E"/>
+          <w:lang w:val="en-US"/>
+        </w:rPr>
+        <w:t xml:space="preserve"> </w:t>
+      </w:r>
+      <w:r>
+        <w:rPr>
+          <w:rFonts w:ascii="Muli" w:hAnsi="Muli"/>
+          <w:lang w:val="en-US"/>
+        </w:rPr>
+        <w:t xml:space="preserve">compromised. Luckily this is a common problem people face and there is a simple solution: Debounce. </w:t>
+      </w:r>
+      <w:r>
+        <w:rPr>
+          <w:rFonts w:ascii="Muli" w:hAnsi="Muli"/>
+          <w:lang w:val="en-US"/>
+        </w:rPr>
+        <w:t>Basically,</w:t>
+      </w:r>
+      <w:r>
+        <w:rPr>
+          <w:rFonts w:ascii="Muli" w:hAnsi="Muli"/>
+          <w:lang w:val="en-US"/>
+        </w:rPr>
+        <w:t xml:space="preserve"> you say that the function, which does the repositioning only get's called every 50ms although the listener is fired. This results in a </w:t>
+      </w:r>
+      <w:r>
+        <w:rPr>
+          <w:rStyle w:val="Emphasis"/>
+          <w:rFonts w:ascii="Muli" w:hAnsi="Muli"/>
+          <w:color w:val="24292E"/>
+          <w:lang w:val="en-US"/>
+        </w:rPr>
+        <w:t>slight</w:t>
+      </w:r>
+      <w:r>
+        <w:rPr>
+          <w:rFonts w:ascii="Muli" w:hAnsi="Muli"/>
+          <w:lang w:val="en-US"/>
+        </w:rPr>
+        <w:t> delay between your resizing and the repositioning but this difference is marginal and the performance gain is huge. This also resolved my previous </w:t>
+      </w:r>
       <w:r>
         <w:rPr>
           <w:rStyle w:val="HTMLCode"/>
@@ -1833,215 +1640,6 @@
           <w:color w:val="24292E"/>
           <w:lang w:val="en-US"/>
         </w:rPr>
-        <w:t>). left</w:t>
-      </w:r>
-      <w:r>
-        <w:rPr>
-          <w:rFonts w:ascii="Muli" w:hAnsi="Muli"/>
-          <w:lang w:val="en-US"/>
-        </w:rPr>
-        <w:t xml:space="preserve"> property of the currently active sub-header. I then pass this value into the render method of the element as an inline style. The problem was, that </w:t>
-      </w:r>
-      <w:proofErr w:type="gramStart"/>
-      <w:r>
-        <w:rPr>
-          <w:rFonts w:ascii="Muli" w:hAnsi="Muli"/>
-          <w:lang w:val="en-US"/>
-        </w:rPr>
-        <w:t>the </w:t>
-      </w:r>
-      <w:r>
-        <w:rPr>
-          <w:rStyle w:val="HTMLCode"/>
-          <w:rFonts w:ascii="Muli" w:eastAsiaTheme="minorEastAsia" w:hAnsi="Muli" w:cs="Consolas"/>
-          <w:color w:val="24292E"/>
-          <w:lang w:val="en-US"/>
-        </w:rPr>
-        <w:t>.</w:t>
-      </w:r>
-      <w:proofErr w:type="spellStart"/>
-      <w:r>
-        <w:rPr>
-          <w:rStyle w:val="HTMLCode"/>
-          <w:rFonts w:ascii="Muli" w:eastAsiaTheme="minorEastAsia" w:hAnsi="Muli" w:cs="Consolas"/>
-          <w:color w:val="24292E"/>
-          <w:lang w:val="en-US"/>
-        </w:rPr>
-        <w:t>getBoundingClientRect</w:t>
-      </w:r>
-      <w:proofErr w:type="spellEnd"/>
-      <w:proofErr w:type="gramEnd"/>
-      <w:r>
-        <w:rPr>
-          <w:rStyle w:val="HTMLCode"/>
-          <w:rFonts w:ascii="Muli" w:eastAsiaTheme="minorEastAsia" w:hAnsi="Muli" w:cs="Consolas"/>
-          <w:color w:val="24292E"/>
-          <w:lang w:val="en-US"/>
-        </w:rPr>
-        <w:t>().left</w:t>
-      </w:r>
-      <w:r>
-        <w:rPr>
-          <w:rFonts w:ascii="Muli" w:hAnsi="Muli"/>
-          <w:lang w:val="en-US"/>
-        </w:rPr>
-        <w:t xml:space="preserve"> property of the currently active sub-header returned the wrong value when the page was firstly loaded. This means, that the slider was off by a cm or so on the first render of the page. I was pretty lost and didn't know how to fix this bug. So, I let it slide and strangely I solved the problem unintentionally later on, when I learned about </w:t>
-      </w:r>
-      <w:proofErr w:type="spellStart"/>
-      <w:r>
-        <w:rPr>
-          <w:rFonts w:ascii="Muli" w:hAnsi="Muli"/>
-          <w:lang w:val="en-US"/>
-        </w:rPr>
-        <w:t>debounce</w:t>
-      </w:r>
-      <w:proofErr w:type="spellEnd"/>
-      <w:r>
-        <w:rPr>
-          <w:rFonts w:ascii="Muli" w:hAnsi="Muli"/>
-          <w:lang w:val="en-US"/>
-        </w:rPr>
-        <w:t>.</w:t>
-      </w:r>
-    </w:p>
-    <w:p>
-      <w:pPr>
-        <w:pStyle w:val="Heading3"/>
-        <w:rPr>
-          <w:lang w:val="en-US"/>
-        </w:rPr>
-      </w:pPr>
-      <w:r>
-        <w:rPr>
-          <w:lang w:val="en-US"/>
-        </w:rPr>
-        <w:t xml:space="preserve">DEBOUNCE </w:t>
-      </w:r>
-    </w:p>
-    <w:p>
-      <w:pPr>
-        <w:rPr>
-          <w:rFonts w:ascii="Muli" w:hAnsi="Muli"/>
-          <w:lang w:val="en-US"/>
-        </w:rPr>
-      </w:pPr>
-      <w:r>
-        <w:rPr>
-          <w:rFonts w:ascii="Muli" w:hAnsi="Muli"/>
-          <w:lang w:val="en-US"/>
-        </w:rPr>
-        <w:t xml:space="preserve">I wanted to re-set the position of the slider, when the page was resized. </w:t>
-      </w:r>
-      <w:r>
-        <w:rPr>
-          <w:rFonts w:ascii="Muli" w:hAnsi="Muli"/>
-          <w:lang w:val="en-US"/>
-        </w:rPr>
-        <w:t>So,</w:t>
-      </w:r>
-      <w:r>
-        <w:rPr>
-          <w:rFonts w:ascii="Muli" w:hAnsi="Muli"/>
-          <w:lang w:val="en-US"/>
-        </w:rPr>
-        <w:t xml:space="preserve"> I added an event-listener and when it was called, I re-set the position of the slider. This worked great but there was a problem: Because the resize listener gets called about a trillion times when you resize the browser by a hair, the performance of your website is </w:t>
-      </w:r>
-      <w:r>
-        <w:rPr>
-          <w:rStyle w:val="Emphasis"/>
-          <w:rFonts w:ascii="Muli" w:hAnsi="Muli"/>
-          <w:color w:val="24292E"/>
-          <w:lang w:val="en-US"/>
-        </w:rPr>
-        <w:t>heavily</w:t>
-      </w:r>
-      <w:r>
-        <w:rPr>
-          <w:rStyle w:val="Emphasis"/>
-          <w:rFonts w:ascii="Muli" w:hAnsi="Muli"/>
-          <w:color w:val="24292E"/>
-          <w:lang w:val="en-US"/>
-        </w:rPr>
-        <w:t xml:space="preserve"> </w:t>
-      </w:r>
-      <w:r>
-        <w:rPr>
-          <w:rFonts w:ascii="Muli" w:hAnsi="Muli"/>
-          <w:lang w:val="en-US"/>
-        </w:rPr>
-        <w:t xml:space="preserve">compromised. Luckily this is a common problem people face and there is a simple solution: </w:t>
-      </w:r>
-      <w:proofErr w:type="spellStart"/>
-      <w:r>
-        <w:rPr>
-          <w:rFonts w:ascii="Muli" w:hAnsi="Muli"/>
-          <w:lang w:val="en-US"/>
-        </w:rPr>
-        <w:t>Debounce</w:t>
-      </w:r>
-      <w:proofErr w:type="spellEnd"/>
-      <w:r>
-        <w:rPr>
-          <w:rFonts w:ascii="Muli" w:hAnsi="Muli"/>
-          <w:lang w:val="en-US"/>
-        </w:rPr>
-        <w:t xml:space="preserve">. </w:t>
-      </w:r>
-      <w:r>
-        <w:rPr>
-          <w:rFonts w:ascii="Muli" w:hAnsi="Muli"/>
-          <w:lang w:val="en-US"/>
-        </w:rPr>
-        <w:t>Basically,</w:t>
-      </w:r>
-      <w:r>
-        <w:rPr>
-          <w:rFonts w:ascii="Muli" w:hAnsi="Muli"/>
-          <w:lang w:val="en-US"/>
-        </w:rPr>
-        <w:t xml:space="preserve"> you say that the function, which does the repositioning only </w:t>
-      </w:r>
-      <w:proofErr w:type="spellStart"/>
-      <w:proofErr w:type="gramStart"/>
-      <w:r>
-        <w:rPr>
-          <w:rFonts w:ascii="Muli" w:hAnsi="Muli"/>
-          <w:lang w:val="en-US"/>
-        </w:rPr>
-        <w:t>get's</w:t>
-      </w:r>
-      <w:proofErr w:type="spellEnd"/>
-      <w:proofErr w:type="gramEnd"/>
-      <w:r>
-        <w:rPr>
-          <w:rFonts w:ascii="Muli" w:hAnsi="Muli"/>
-          <w:lang w:val="en-US"/>
-        </w:rPr>
-        <w:t xml:space="preserve"> called every 50ms although the listener is fired. This results in a </w:t>
-      </w:r>
-      <w:r>
-        <w:rPr>
-          <w:rStyle w:val="Emphasis"/>
-          <w:rFonts w:ascii="Muli" w:hAnsi="Muli"/>
-          <w:color w:val="24292E"/>
-          <w:lang w:val="en-US"/>
-        </w:rPr>
-        <w:t>slight</w:t>
-      </w:r>
-      <w:r>
-        <w:rPr>
-          <w:rFonts w:ascii="Muli" w:hAnsi="Muli"/>
-          <w:lang w:val="en-US"/>
-        </w:rPr>
-        <w:t> delay between your resizing and the repositioning but this difference is marginal and the performance gain is huge. This also resolved my previous </w:t>
-      </w:r>
-      <w:r>
-        <w:rPr>
-          <w:rStyle w:val="HTMLCode"/>
-          <w:rFonts w:ascii="Muli" w:eastAsiaTheme="minorEastAsia" w:hAnsi="Muli" w:cs="Consolas"/>
-          <w:color w:val="24292E"/>
-          <w:lang w:val="en-US"/>
-        </w:rPr>
         <w:t>wrong position on load</w:t>
       </w:r>
       <w:r>
@@ -2110,39 +1708,7 @@
           <w:rFonts w:ascii="Muli" w:hAnsi="Muli"/>
           <w:lang w:val="en-US"/>
         </w:rPr>
-        <w:t xml:space="preserve">, I've implemented a </w:t>
-      </w:r>
-      <w:proofErr w:type="spellStart"/>
-      <w:r>
-        <w:rPr>
-          <w:rFonts w:ascii="Muli" w:hAnsi="Muli"/>
-          <w:lang w:val="en-US"/>
-        </w:rPr>
-        <w:t>diffie</w:t>
-      </w:r>
-      <w:proofErr w:type="spellEnd"/>
-      <w:r>
-        <w:rPr>
-          <w:rFonts w:ascii="Muli" w:hAnsi="Muli"/>
-          <w:lang w:val="en-US"/>
-        </w:rPr>
-        <w:t xml:space="preserve"> </w:t>
-      </w:r>
-      <w:proofErr w:type="spellStart"/>
-      <w:r>
-        <w:rPr>
-          <w:rFonts w:ascii="Muli" w:hAnsi="Muli"/>
-          <w:lang w:val="en-US"/>
-        </w:rPr>
-        <w:t>hellman</w:t>
-      </w:r>
-      <w:proofErr w:type="spellEnd"/>
-      <w:r>
-        <w:rPr>
-          <w:rFonts w:ascii="Muli" w:hAnsi="Muli"/>
-          <w:lang w:val="en-US"/>
-        </w:rPr>
-        <w:t xml:space="preserve"> key exchange, to encrypt/decrypt the username and password posted to the "/authenticate" route. It would be fatal, if the username and the password were not encrypted because having the admin username and password enables you to alter and create entries and I don't have a SSH certificate at the moment. I quite like cryptography and to do this by hand and not by using a library was quite nice. Here's how it works:</w:t>
+        <w:t>, I've implemented a diffie hellman key exchange, to encrypt/decrypt the username and password posted to the "/authenticate" route. It would be fatal, if the username and the password were not encrypted because having the admin username and password enables you to alter and create entries and I don't have a SSH certificate at the moment. I quite like cryptography and to do this by hand and not by using a library was quite nice. Here's how it works:</w:t>
       </w:r>
     </w:p>
     <w:p>
@@ -2350,7 +1916,6 @@
           <w:lang w:val="en-US"/>
         </w:rPr>
       </w:pPr>
-      <w:proofErr w:type="spellStart"/>
       <w:r>
         <w:rPr>
           <w:rStyle w:val="HTMLCode"/>
@@ -2362,7 +1927,6 @@
         </w:rPr>
         <w:t>public_g</w:t>
       </w:r>
-      <w:proofErr w:type="spellEnd"/>
       <w:r>
         <w:rPr>
           <w:rStyle w:val="Strong"/>
@@ -2393,23 +1957,7 @@
           <w:rFonts w:ascii="Muli" w:hAnsi="Muli"/>
           <w:lang w:val="en-US"/>
         </w:rPr>
-        <w:t xml:space="preserve"> is a small prime number. We're talking something in the two to </w:t>
-      </w:r>
-      <w:proofErr w:type="gramStart"/>
-      <w:r>
-        <w:rPr>
-          <w:rFonts w:ascii="Muli" w:hAnsi="Muli"/>
-          <w:lang w:val="en-US"/>
-        </w:rPr>
-        <w:t>three digit</w:t>
-      </w:r>
-      <w:proofErr w:type="gramEnd"/>
-      <w:r>
-        <w:rPr>
-          <w:rFonts w:ascii="Muli" w:hAnsi="Muli"/>
-          <w:lang w:val="en-US"/>
-        </w:rPr>
-        <w:t xml:space="preserve"> region here.</w:t>
+        <w:t> is a small prime number. We're talking something in the two to three digit region here.</w:t>
       </w:r>
     </w:p>
     <w:p>
@@ -2424,7 +1972,6 @@
           <w:lang w:val="en-US"/>
         </w:rPr>
       </w:pPr>
-      <w:proofErr w:type="spellStart"/>
       <w:r>
         <w:rPr>
           <w:rStyle w:val="HTMLCode"/>
@@ -2436,7 +1983,6 @@
         </w:rPr>
         <w:t>public_n</w:t>
       </w:r>
-      <w:proofErr w:type="spellEnd"/>
       <w:r>
         <w:rPr>
           <w:rStyle w:val="Strong"/>
@@ -2483,23 +2029,7 @@
           <w:rFonts w:ascii="Muli" w:hAnsi="Muli"/>
           <w:lang w:val="en-US"/>
         </w:rPr>
-        <w:t xml:space="preserve"> random number. The standard is 4000bit nowadays. I've used a </w:t>
-      </w:r>
-      <w:proofErr w:type="gramStart"/>
-      <w:r>
-        <w:rPr>
-          <w:rFonts w:ascii="Muli" w:hAnsi="Muli"/>
-          <w:lang w:val="en-US"/>
-        </w:rPr>
-        <w:t>2000 digit</w:t>
-      </w:r>
-      <w:proofErr w:type="gramEnd"/>
-      <w:r>
-        <w:rPr>
-          <w:rFonts w:ascii="Muli" w:hAnsi="Muli"/>
-          <w:lang w:val="en-US"/>
-        </w:rPr>
-        <w:t xml:space="preserve"> decimal number. I haven't calculated how many bits the binary representation of such a number has but it's quite huge. The number is generated by reading out 250 bytes from the </w:t>
+        <w:t> random number. The standard is 4000bit nowadays. I've used a 2000 digit decimal number. I haven't calculated how many bits the binary representation of such a number has but it's quite huge. The number is generated by reading out 250 bytes from the </w:t>
       </w:r>
       <w:r>
         <w:rPr>
@@ -2508,19 +2038,8 @@
           <w:color w:val="24292E"/>
           <w:lang w:val="en-US"/>
         </w:rPr>
-        <w:t>/dev/</w:t>
-      </w:r>
-      <w:proofErr w:type="spellStart"/>
-      <w:r>
-        <w:rPr>
-          <w:rStyle w:val="HTMLCode"/>
-          <w:rFonts w:ascii="Muli" w:eastAsiaTheme="minorEastAsia" w:hAnsi="Muli" w:cs="Consolas"/>
-          <w:color w:val="24292E"/>
-          <w:lang w:val="en-US"/>
-        </w:rPr>
-        <w:t>urandom</w:t>
-      </w:r>
-      <w:proofErr w:type="spellEnd"/>
+        <w:t>/dev/urandom</w:t>
+      </w:r>
       <w:r>
         <w:rPr>
           <w:rFonts w:ascii="Muli" w:hAnsi="Muli"/>
@@ -2586,7 +2105,6 @@
           <w:lang w:val="en-US"/>
         </w:rPr>
       </w:pPr>
-      <w:proofErr w:type="spellStart"/>
       <w:r>
         <w:rPr>
           <w:rStyle w:val="Strong"/>
@@ -2594,17 +2112,7 @@
           <w:color w:val="24292E"/>
           <w:lang w:val="en-US"/>
         </w:rPr>
-        <w:t>private_key</w:t>
-      </w:r>
-      <w:proofErr w:type="spellEnd"/>
-      <w:r>
-        <w:rPr>
-          <w:rStyle w:val="Strong"/>
-          <w:rFonts w:ascii="Muli" w:hAnsi="Muli"/>
-          <w:color w:val="24292E"/>
-          <w:lang w:val="en-US"/>
-        </w:rPr>
-        <w:t>:</w:t>
+        <w:t>private_key:</w:t>
       </w:r>
       <w:r>
         <w:rPr>
@@ -2697,11 +2205,13 @@
       <w:pPr>
         <w:rPr>
           <w:rFonts w:ascii="Muli" w:hAnsi="Muli"/>
-        </w:rPr>
-      </w:pPr>
-      <w:r>
-        <w:rPr>
-          <w:rFonts w:ascii="Muli" w:hAnsi="Muli"/>
+          <w:lang w:val="en-US"/>
+        </w:rPr>
+      </w:pPr>
+      <w:r>
+        <w:rPr>
+          <w:rFonts w:ascii="Muli" w:hAnsi="Muli"/>
+          <w:lang w:val="en-US"/>
         </w:rPr>
         <w:t>These keys are sent over the network.</w:t>
       </w:r>
@@ -2718,7 +2228,6 @@
           <w:lang w:val="en-US"/>
         </w:rPr>
       </w:pPr>
-      <w:proofErr w:type="spellStart"/>
       <w:r>
         <w:rPr>
           <w:rStyle w:val="Strong"/>
@@ -2726,17 +2235,7 @@
           <w:color w:val="24292E"/>
           <w:lang w:val="en-US"/>
         </w:rPr>
-        <w:t>public_key</w:t>
-      </w:r>
-      <w:proofErr w:type="spellEnd"/>
-      <w:r>
-        <w:rPr>
-          <w:rStyle w:val="Strong"/>
-          <w:rFonts w:ascii="Muli" w:hAnsi="Muli"/>
-          <w:color w:val="24292E"/>
-          <w:lang w:val="en-US"/>
-        </w:rPr>
-        <w:t>:</w:t>
+        <w:t>public_key:</w:t>
       </w:r>
       <w:r>
         <w:rPr>
@@ -2752,79 +2251,8 @@
           <w:color w:val="24292E"/>
           <w:lang w:val="en-US"/>
         </w:rPr>
-        <w:t>((</w:t>
-      </w:r>
-      <w:proofErr w:type="spellStart"/>
-      <w:r>
-        <w:rPr>
-          <w:rStyle w:val="HTMLCode"/>
-          <w:rFonts w:ascii="Muli" w:eastAsiaTheme="minorEastAsia" w:hAnsi="Muli" w:cs="Consolas"/>
-          <w:color w:val="24292E"/>
-          <w:lang w:val="en-US"/>
-        </w:rPr>
-        <w:t>public_</w:t>
-      </w:r>
-      <w:proofErr w:type="gramStart"/>
-      <w:r>
-        <w:rPr>
-          <w:rStyle w:val="HTMLCode"/>
-          <w:rFonts w:ascii="Muli" w:eastAsiaTheme="minorEastAsia" w:hAnsi="Muli" w:cs="Consolas"/>
-          <w:color w:val="24292E"/>
-          <w:lang w:val="en-US"/>
-        </w:rPr>
-        <w:t>g</w:t>
-      </w:r>
-      <w:proofErr w:type="spellEnd"/>
-      <w:r>
-        <w:rPr>
-          <w:rStyle w:val="HTMLCode"/>
-          <w:rFonts w:ascii="Muli" w:eastAsiaTheme="minorEastAsia" w:hAnsi="Muli" w:cs="Consolas"/>
-          <w:color w:val="24292E"/>
-          <w:lang w:val="en-US"/>
-        </w:rPr>
-        <w:t>)^</w:t>
-      </w:r>
-      <w:proofErr w:type="gramEnd"/>
-      <w:r>
-        <w:rPr>
-          <w:rStyle w:val="HTMLCode"/>
-          <w:rFonts w:ascii="Muli" w:eastAsiaTheme="minorEastAsia" w:hAnsi="Muli" w:cs="Consolas"/>
-          <w:color w:val="24292E"/>
-          <w:lang w:val="en-US"/>
-        </w:rPr>
-        <w:t>(</w:t>
-      </w:r>
-      <w:proofErr w:type="spellStart"/>
-      <w:r>
-        <w:rPr>
-          <w:rStyle w:val="HTMLCode"/>
-          <w:rFonts w:ascii="Muli" w:eastAsiaTheme="minorEastAsia" w:hAnsi="Muli" w:cs="Consolas"/>
-          <w:color w:val="24292E"/>
-          <w:lang w:val="en-US"/>
-        </w:rPr>
-        <w:t>private_key</w:t>
-      </w:r>
-      <w:proofErr w:type="spellEnd"/>
-      <w:r>
-        <w:rPr>
-          <w:rStyle w:val="HTMLCode"/>
-          <w:rFonts w:ascii="Muli" w:eastAsiaTheme="minorEastAsia" w:hAnsi="Muli" w:cs="Consolas"/>
-          <w:color w:val="24292E"/>
-          <w:lang w:val="en-US"/>
-        </w:rPr>
-        <w:t xml:space="preserve">)) mod </w:t>
-      </w:r>
-      <w:proofErr w:type="spellStart"/>
-      <w:r>
-        <w:rPr>
-          <w:rStyle w:val="HTMLCode"/>
-          <w:rFonts w:ascii="Muli" w:eastAsiaTheme="minorEastAsia" w:hAnsi="Muli" w:cs="Consolas"/>
-          <w:color w:val="24292E"/>
-          <w:lang w:val="en-US"/>
-        </w:rPr>
-        <w:t>public_n</w:t>
-      </w:r>
-      <w:proofErr w:type="spellEnd"/>
+        <w:t>((public_g)^(private_key)) mod public_n</w:t>
+      </w:r>
     </w:p>
     <w:p>
       <w:pPr>
@@ -2869,7 +2297,6 @@
           <w:lang w:val="en-US"/>
         </w:rPr>
       </w:pPr>
-      <w:proofErr w:type="spellStart"/>
       <w:r>
         <w:rPr>
           <w:rStyle w:val="Strong"/>
@@ -2877,17 +2304,7 @@
           <w:color w:val="24292E"/>
           <w:lang w:val="en-US"/>
         </w:rPr>
-        <w:t>shared_key</w:t>
-      </w:r>
-      <w:proofErr w:type="spellEnd"/>
-      <w:r>
-        <w:rPr>
-          <w:rStyle w:val="Strong"/>
-          <w:rFonts w:ascii="Muli" w:hAnsi="Muli"/>
-          <w:color w:val="24292E"/>
-          <w:lang w:val="en-US"/>
-        </w:rPr>
-        <w:t>:</w:t>
+        <w:t>shared_key:</w:t>
       </w:r>
       <w:r>
         <w:rPr>
@@ -2917,59 +2334,8 @@
           <w:color w:val="24292E"/>
           <w:lang w:val="en-US"/>
         </w:rPr>
-        <w:t>((</w:t>
-      </w:r>
-      <w:proofErr w:type="spellStart"/>
-      <w:r>
-        <w:rPr>
-          <w:rStyle w:val="HTMLCode"/>
-          <w:rFonts w:ascii="Muli" w:eastAsiaTheme="minorEastAsia" w:hAnsi="Muli" w:cs="Consolas"/>
-          <w:color w:val="24292E"/>
-          <w:lang w:val="en-US"/>
-        </w:rPr>
-        <w:t>public_key_of_other_party</w:t>
-      </w:r>
-      <w:proofErr w:type="spellEnd"/>
-      <w:r>
-        <w:rPr>
-          <w:rStyle w:val="HTMLCode"/>
-          <w:rFonts w:ascii="Muli" w:eastAsiaTheme="minorEastAsia" w:hAnsi="Muli" w:cs="Consolas"/>
-          <w:color w:val="24292E"/>
-          <w:lang w:val="en-US"/>
-        </w:rPr>
-        <w:t>)^(</w:t>
-      </w:r>
-      <w:proofErr w:type="spellStart"/>
-      <w:r>
-        <w:rPr>
-          <w:rStyle w:val="HTMLCode"/>
-          <w:rFonts w:ascii="Muli" w:eastAsiaTheme="minorEastAsia" w:hAnsi="Muli" w:cs="Consolas"/>
-          <w:color w:val="24292E"/>
-          <w:lang w:val="en-US"/>
-        </w:rPr>
-        <w:t>private_key</w:t>
-      </w:r>
-      <w:proofErr w:type="spellEnd"/>
-      <w:r>
-        <w:rPr>
-          <w:rStyle w:val="HTMLCode"/>
-          <w:rFonts w:ascii="Muli" w:eastAsiaTheme="minorEastAsia" w:hAnsi="Muli" w:cs="Consolas"/>
-          <w:color w:val="24292E"/>
-          <w:lang w:val="en-US"/>
-        </w:rPr>
-        <w:t xml:space="preserve">)) mod </w:t>
-      </w:r>
-      <w:proofErr w:type="spellStart"/>
-      <w:r>
-        <w:rPr>
-          <w:rStyle w:val="HTMLCode"/>
-          <w:rFonts w:ascii="Muli" w:eastAsiaTheme="minorEastAsia" w:hAnsi="Muli" w:cs="Consolas"/>
-          <w:color w:val="24292E"/>
-          <w:lang w:val="en-US"/>
-        </w:rPr>
-        <w:t>public_n</w:t>
-      </w:r>
-      <w:proofErr w:type="spellEnd"/>
+        <w:t>((public_key_of_other_party)^(private_key)) mod public_n</w:t>
+      </w:r>
     </w:p>
     <w:p>
       <w:pPr>
@@ -3074,7 +2440,13 @@
       </w:pPr>
       <w:r>
         <w:lastRenderedPageBreak/>
-        <w:t>DESIGN DER PAGE</w:t>
+        <w:t>DESIGN</w:t>
+      </w:r>
+      <w:r>
+        <w:t>EN</w:t>
+      </w:r>
+      <w:r>
+        <w:t xml:space="preserve"> DER PAGE</w:t>
       </w:r>
     </w:p>
     <w:p>
@@ -3124,21 +2496,7 @@
         <w:rPr>
           <w:rFonts w:ascii="Muli" w:hAnsi="Muli"/>
         </w:rPr>
-        <w:t xml:space="preserve">Ich habe keine Frontend Library verwendet. Das gesamte Design der Page ist hand-made. Es hätte mir viel Zeit gespart, eine Library wie </w:t>
-      </w:r>
-      <w:proofErr w:type="spellStart"/>
-      <w:r>
-        <w:rPr>
-          <w:rFonts w:ascii="Muli" w:hAnsi="Muli"/>
-        </w:rPr>
-        <w:t>Materialize</w:t>
-      </w:r>
-      <w:proofErr w:type="spellEnd"/>
-      <w:r>
-        <w:rPr>
-          <w:rFonts w:ascii="Muli" w:hAnsi="Muli"/>
-        </w:rPr>
-        <w:t xml:space="preserve"> (</w:t>
+        <w:t>Ich habe keine Frontend Library verwendet. Das gesamte Design der Page ist hand-made. Es hätte mir viel Zeit gespart, eine Library wie Materialize (</w:t>
       </w:r>
       <w:hyperlink r:id="rId14" w:history="1">
         <w:r>
@@ -3153,21 +2511,7 @@
         <w:rPr>
           <w:rFonts w:ascii="Muli" w:hAnsi="Muli"/>
         </w:rPr>
-        <w:t xml:space="preserve">) zu verwenden, jedoch wollte ich das nicht, weil der Blog ja etwas Persönliches sein sollte und wenn ich schon das Design nicht selber mache, kann ich ja gleich eine Template Seite von </w:t>
-      </w:r>
-      <w:proofErr w:type="spellStart"/>
-      <w:r>
-        <w:rPr>
-          <w:rFonts w:ascii="Muli" w:hAnsi="Muli"/>
-        </w:rPr>
-        <w:t>WordPress</w:t>
-      </w:r>
-      <w:proofErr w:type="spellEnd"/>
-      <w:r>
-        <w:rPr>
-          <w:rFonts w:ascii="Muli" w:hAnsi="Muli"/>
-        </w:rPr>
-        <w:t xml:space="preserve"> nehmen. </w:t>
+        <w:t xml:space="preserve">) zu verwenden, jedoch wollte ich das nicht, weil der Blog ja etwas Persönliches sein sollte und wenn ich schon das Design nicht selber mache, kann ich ja gleich eine Template Seite von WordPress nehmen. </w:t>
       </w:r>
     </w:p>
     <w:p>
@@ -3188,135 +2532,304 @@
         </w:rPr>
         <w:t>ser darin.</w:t>
       </w:r>
-    </w:p>
-    <w:p>
-      <w:pPr>
-        <w:rPr>
-          <w:rFonts w:ascii="Muli" w:hAnsi="Muli"/>
-        </w:rPr>
-      </w:pPr>
-      <w:r>
-        <w:rPr>
-          <w:rFonts w:ascii="Muli" w:hAnsi="Muli"/>
-        </w:rPr>
-        <w:t xml:space="preserve">Ich möchte hier in diesem Teil auf </w:t>
-      </w:r>
-      <w:proofErr w:type="gramStart"/>
-      <w:r>
-        <w:rPr>
-          <w:rFonts w:ascii="Muli" w:hAnsi="Muli"/>
-        </w:rPr>
-        <w:t>einige Design</w:t>
-      </w:r>
-      <w:proofErr w:type="gramEnd"/>
-      <w:r>
-        <w:rPr>
-          <w:rFonts w:ascii="Muli" w:hAnsi="Muli"/>
-        </w:rPr>
-        <w:t xml:space="preserve"> Wahlen aufmerksam machen, die mich während des Gestalten der Seite beschäftigt haben.</w:t>
-      </w:r>
-    </w:p>
-    <w:p>
-      <w:pPr>
-        <w:pStyle w:val="Heading3"/>
-        <w:rPr>
-          <w:rFonts w:ascii="Muli" w:hAnsi="Muli"/>
-        </w:rPr>
-      </w:pPr>
-      <w:r>
-        <w:rPr>
-          <w:rFonts w:ascii="Muli" w:hAnsi="Muli"/>
-        </w:rPr>
-        <w:t>SCHRIFTART</w:t>
-      </w:r>
-    </w:p>
-    <w:p>
-      <w:pPr>
-        <w:rPr>
-          <w:rFonts w:ascii="Muli" w:hAnsi="Muli"/>
-        </w:rPr>
-      </w:pPr>
-      <w:r>
-        <w:rPr>
-          <w:rFonts w:ascii="Muli" w:hAnsi="Muli"/>
-        </w:rPr>
-        <w:t>Die Schriftart, die ich für die Seite gewählt habe, ist dieselbe, in welche</w:t>
-      </w:r>
-      <w:r>
-        <w:rPr>
-          <w:rFonts w:ascii="Muli" w:hAnsi="Muli"/>
-        </w:rPr>
-        <w:t xml:space="preserve">r ich dieses Dokument schriebe. Sie heisst «Muli» und ist von einem Designer Namens Vernon Adams. </w:t>
-      </w:r>
-    </w:p>
-    <w:p>
-      <w:pPr>
-        <w:rPr>
-          <w:rFonts w:ascii="Muli" w:hAnsi="Muli"/>
-        </w:rPr>
-      </w:pPr>
-      <w:r>
-        <w:rPr>
-          <w:rFonts w:ascii="Muli" w:hAnsi="Muli"/>
-        </w:rPr>
-        <w:t xml:space="preserve">Was mich dazu bewegt hat, diese Schriftart zu wählen, ist zum einen ihre relative Unbekanntheit («nur» 560’000 </w:t>
-      </w:r>
-      <w:proofErr w:type="spellStart"/>
-      <w:r>
-        <w:rPr>
-          <w:rFonts w:ascii="Muli" w:hAnsi="Muli"/>
-        </w:rPr>
-        <w:t>Websiten</w:t>
-      </w:r>
-      <w:proofErr w:type="spellEnd"/>
-      <w:r>
-        <w:rPr>
-          <w:rFonts w:ascii="Muli" w:hAnsi="Muli"/>
-        </w:rPr>
-        <w:t xml:space="preserve"> verwenden sie, während es bei </w:t>
-      </w:r>
-      <w:proofErr w:type="spellStart"/>
-      <w:r>
-        <w:rPr>
-          <w:rFonts w:ascii="Muli" w:hAnsi="Muli"/>
-        </w:rPr>
-        <w:t>Roboto</w:t>
-      </w:r>
-      <w:proofErr w:type="spellEnd"/>
-      <w:r>
-        <w:rPr>
-          <w:rFonts w:ascii="Muli" w:hAnsi="Muli"/>
-        </w:rPr>
-        <w:t xml:space="preserve"> 20'000'000 sind). Zum anderen finde ich, dass die Schriftart etwas Edles hat, dass einfach zu lesen und sehr wiedererkennbar ist.</w:t>
-      </w:r>
-    </w:p>
-    <w:p>
-      <w:pPr>
-        <w:rPr>
-          <w:rFonts w:ascii="Muli" w:hAnsi="Muli"/>
-        </w:rPr>
-      </w:pPr>
-    </w:p>
-    <w:p>
-      <w:pPr>
-        <w:pStyle w:val="Heading3"/>
-        <w:rPr>
-          <w:rFonts w:ascii="Muli" w:hAnsi="Muli"/>
-        </w:rPr>
-      </w:pPr>
-      <w:r>
-        <w:rPr>
-          <w:rFonts w:ascii="Muli" w:hAnsi="Muli"/>
-        </w:rPr>
-        <w:t>FARBEN</w:t>
-      </w:r>
-    </w:p>
-    <w:p>
-      <w:pPr>
-        <w:rPr>
-          <w:rFonts w:ascii="Muli" w:hAnsi="Muli"/>
-        </w:rPr>
-      </w:pPr>
+      <w:r>
+        <w:rPr>
+          <w:rFonts w:ascii="Muli" w:hAnsi="Muli"/>
+        </w:rPr>
+        <w:t xml:space="preserve"> CSS ist für mich jetzt übersichtlicher als zuvor.</w:t>
+      </w:r>
+    </w:p>
+    <w:p>
+      <w:pPr>
+        <w:rPr>
+          <w:rFonts w:ascii="Muli" w:hAnsi="Muli"/>
+        </w:rPr>
+      </w:pPr>
+      <w:r>
+        <w:rPr>
+          <w:rFonts w:ascii="Muli" w:hAnsi="Muli"/>
+        </w:rPr>
+        <w:br w:type="page"/>
+      </w:r>
+    </w:p>
+    <w:p>
+      <w:pPr>
+        <w:pStyle w:val="Heading1"/>
+      </w:pPr>
+      <w:r>
+        <w:lastRenderedPageBreak/>
+        <w:t>APP LAUFEN LASSEN</w:t>
+      </w:r>
+    </w:p>
+    <w:p>
+      <w:pPr>
+        <w:rPr>
+          <w:rFonts w:ascii="Muli" w:hAnsi="Muli"/>
+        </w:rPr>
+      </w:pPr>
+      <w:r>
+        <w:rPr>
+          <w:rFonts w:ascii="Muli" w:hAnsi="Muli"/>
+        </w:rPr>
+        <w:t>In diesem Abschnitt halte ich fest, wie Sie die Applikation auf ihrem System zum Laufen bekommen. Wichtig dabei ist, dass sie weder Node oder NPM installiert haben müssen, denn ich habe einen Docker Container vorbereitet.</w:t>
+      </w:r>
+    </w:p>
+    <w:p>
+      <w:pPr>
+        <w:pStyle w:val="Heading2"/>
+      </w:pPr>
+      <w:r>
+        <w:t>SCHRITT 1 – DATENBANK AUFSETZEN</w:t>
+      </w:r>
+    </w:p>
+    <w:p>
+      <w:pPr>
+        <w:rPr>
+          <w:rFonts w:ascii="Muli" w:hAnsi="Muli"/>
+        </w:rPr>
+      </w:pPr>
+      <w:r>
+        <w:rPr>
+          <w:rFonts w:ascii="Muli" w:hAnsi="Muli"/>
+        </w:rPr>
+        <w:t xml:space="preserve">Da ich es nicht geschafft habe, die Web App und die Datenbank in den gleichen Container zu packen, muss sie der Container mit der Datenbank des Hosts’ verbinden. Dies hat zur Folge, dass sie das Datenbankschema zuerst auf ihrem Hostsystem erstellen müssen. Ich habe dazu im File my_blog/setup.md unter der Sektion «Database» ein Script erstellt, welches alles Nötige aufsetzt. </w:t>
+      </w:r>
+    </w:p>
+    <w:p>
+      <w:pPr>
+        <w:rPr>
+          <w:rFonts w:ascii="Muli" w:hAnsi="Muli"/>
+        </w:rPr>
+      </w:pPr>
+      <w:r>
+        <w:rPr>
+          <w:rFonts w:ascii="Muli" w:hAnsi="Muli"/>
+        </w:rPr>
+        <w:t xml:space="preserve">Damit sich der Docker Container später mit der Datenbank verbinden kann, braucht es einen Benutzer, welchem es erlaubt ist, sich von allen IPs her zu verbinden (Docker Container haben ja eine separate IP Adresse). Dieser User wird in diesem Script auch erstellt. Der Benutzername ist «fabian» und das Passwort: «abc123». Mit diesen Verbindungsangaben, wird sich der Docker Container später auf die Host Datenbank verbinden. </w:t>
+      </w:r>
+      <w:r>
+        <w:rPr>
+          <w:rFonts w:ascii="Muli" w:hAnsi="Muli"/>
+        </w:rPr>
+        <w:t>Des Weiteren, wird natürlich die Datenbank und die Stored Procedures erstellt. Ausserdem wird ein Testeintrag eingefügt, welchen sie später sehen werden.</w:t>
+      </w:r>
+    </w:p>
+    <w:p>
+      <w:pPr>
+        <w:rPr>
+          <w:rFonts w:ascii="Muli" w:hAnsi="Muli"/>
+        </w:rPr>
+      </w:pPr>
+      <w:r>
+        <w:rPr>
+          <w:rFonts w:ascii="Muli" w:hAnsi="Muli"/>
+        </w:rPr>
+        <w:t>Nachdem Sie also den Codeblock unter dem Titel «Database» im File setup.md ausgeführt haben, sollte bei ihnen ein Datenbankschema namens my_blog erstellt worden sein. Wenn dies der Fall ist, können wir mit dem nächsten Schritt weiterfahren.</w:t>
+      </w:r>
+    </w:p>
+    <w:p>
+      <w:pPr>
+        <w:pStyle w:val="Heading2"/>
+      </w:pPr>
+      <w:r>
+        <w:t>SCHRITT 2 – DOCKER CONTAINER ERSTELLEN</w:t>
+      </w:r>
+    </w:p>
+    <w:p>
+      <w:pPr>
+        <w:rPr>
+          <w:rFonts w:ascii="Muli" w:hAnsi="Muli"/>
+        </w:rPr>
+      </w:pPr>
+      <w:r>
+        <w:rPr>
+          <w:rFonts w:ascii="Muli" w:hAnsi="Muli"/>
+        </w:rPr>
+        <w:t xml:space="preserve">Das Erstellen des Docker Containers’ ist relativ straight forward; </w:t>
+      </w:r>
+      <w:r>
+        <w:rPr>
+          <w:rFonts w:ascii="Muli" w:hAnsi="Muli"/>
+        </w:rPr>
+        <w:t xml:space="preserve">Wenn sie sich im Directory my_blog/implementation befinden, führen sie den zweiten Command in der Sektion «Docker Container» im File setup.md aus. Stellen Sie im Vorhinein sicher, dass der Docker Daemon läuft. </w:t>
+      </w:r>
+    </w:p>
+    <w:p>
+      <w:pPr>
+        <w:rPr>
+          <w:rFonts w:ascii="Muli" w:hAnsi="Muli"/>
+        </w:rPr>
+      </w:pPr>
+      <w:r>
+        <w:rPr>
+          <w:rFonts w:ascii="Muli" w:hAnsi="Muli"/>
+        </w:rPr>
+        <w:t xml:space="preserve">Nachdem das geschafft ist, machen Sie ihre IP Adresse im lokalen Netz ausfindig. Kopieren Sie den letzten Command aus dem File setup.md und ersetzen Sie die &lt;&gt; Klammern und ihren Inhalt mit ihrer lokalen IP Adresse. Der Command sieht dann z.B. so aus: </w:t>
+      </w:r>
+    </w:p>
+    <w:p>
+      <w:pPr>
+        <w:rPr>
+          <w:rFonts w:ascii="Inconsolata" w:hAnsi="Inconsolata"/>
+          <w:lang w:val="en-US"/>
+        </w:rPr>
+      </w:pPr>
+      <w:r>
+        <w:rPr>
+          <w:rFonts w:ascii="Inconsolata" w:hAnsi="Inconsolata"/>
+          <w:highlight w:val="lightGray"/>
+          <w:lang w:val="en-US"/>
+        </w:rPr>
+        <w:t>docker run --add-host=host_addr:192.168.1.102 -p 8080:8080 -d fabianbaechli/my_blog</w:t>
+      </w:r>
+    </w:p>
+    <w:p>
+      <w:pPr>
+        <w:rPr>
+          <w:rFonts w:ascii="Muli" w:hAnsi="Muli"/>
+        </w:rPr>
+      </w:pPr>
+      <w:r>
+        <w:rPr>
+          <w:rFonts w:ascii="Muli" w:hAnsi="Muli"/>
+        </w:rPr>
+        <w:t>Dieser Command</w:t>
+      </w:r>
+      <w:r>
+        <w:rPr>
+          <w:rFonts w:ascii="Muli" w:hAnsi="Muli"/>
+        </w:rPr>
+        <w:t xml:space="preserve"> fügt bei dem Docker Container einen DNS Eintrag hinzu, der sagt, dass der Hostname </w:t>
+      </w:r>
+      <w:r>
+        <w:rPr>
+          <w:rFonts w:ascii="Muli" w:hAnsi="Muli"/>
+        </w:rPr>
+        <w:t>«</w:t>
+      </w:r>
+      <w:r>
+        <w:rPr>
+          <w:rFonts w:ascii="Muli" w:hAnsi="Muli"/>
+        </w:rPr>
+        <w:t>host_addr</w:t>
+      </w:r>
+      <w:r>
+        <w:rPr>
+          <w:rFonts w:ascii="Muli" w:hAnsi="Muli"/>
+        </w:rPr>
+        <w:t>»</w:t>
+      </w:r>
+      <w:r>
+        <w:rPr>
+          <w:rFonts w:ascii="Muli" w:hAnsi="Muli"/>
+        </w:rPr>
+        <w:t xml:space="preserve"> die Adresse h</w:t>
+      </w:r>
+      <w:r>
+        <w:rPr>
+          <w:rFonts w:ascii="Muli" w:hAnsi="Muli"/>
+        </w:rPr>
+        <w:t>at, die Sie eingefügt haben. Nachdem der Command ihnen ein Hash der Container Instanz zurückgegeben hat, sind Sie startklar. Verwenden Sie den Command «docker ps -a» um alle Ihre Container Instanzen zu sehen. Dort sollte dann etwas in dieser Form stehen</w:t>
+      </w:r>
+      <w:r>
+        <w:rPr>
+          <w:rFonts w:ascii="Muli" w:hAnsi="Muli"/>
+        </w:rPr>
+        <w:t xml:space="preserve"> (erster Eintrag):</w:t>
+      </w:r>
+      <w:r>
+        <w:rPr>
+          <w:rFonts w:ascii="Muli" w:hAnsi="Muli"/>
+        </w:rPr>
+        <w:t xml:space="preserve"> </w:t>
+      </w:r>
+    </w:p>
+    <w:p>
+      <w:pPr>
+        <w:jc w:val="left"/>
+        <w:rPr>
+          <w:rFonts w:ascii="Muli" w:hAnsi="Muli"/>
+        </w:rPr>
+      </w:pPr>
+      <w:r>
+        <w:rPr>
+          <w:rFonts w:ascii="Muli" w:hAnsi="Muli"/>
+          <w:noProof/>
+        </w:rPr>
+        <w:drawing>
+          <wp:inline distT="0" distB="0" distL="0" distR="0">
+            <wp:extent cx="5727700" cy="872490"/>
+            <wp:effectExtent l="0" t="0" r="0" b="3810"/>
+            <wp:docPr id="4" name="Picture 4"/>
+            <wp:cNvGraphicFramePr>
+              <a:graphicFrameLocks xmlns:a="http://schemas.openxmlformats.org/drawingml/2006/main" noChangeAspect="1"/>
+            </wp:cNvGraphicFramePr>
+            <a:graphic xmlns:a="http://schemas.openxmlformats.org/drawingml/2006/main">
+              <a:graphicData uri="http://schemas.openxmlformats.org/drawingml/2006/picture">
+                <pic:pic xmlns:pic="http://schemas.openxmlformats.org/drawingml/2006/picture">
+                  <pic:nvPicPr>
+                    <pic:cNvPr id="4" name="Screen Shot 2018-01-28 at 10.46.11.png"/>
+                    <pic:cNvPicPr/>
+                  </pic:nvPicPr>
+                  <pic:blipFill>
+                    <a:blip r:embed="rId15">
+                      <a:extLst>
+                        <a:ext uri="{28A0092B-C50C-407E-A947-70E740481C1C}">
+                          <a14:useLocalDpi xmlns:a14="http://schemas.microsoft.com/office/drawing/2010/main" val="0"/>
+                        </a:ext>
+                      </a:extLst>
+                    </a:blip>
+                    <a:stretch>
+                      <a:fillRect/>
+                    </a:stretch>
+                  </pic:blipFill>
+                  <pic:spPr>
+                    <a:xfrm>
+                      <a:off x="0" y="0"/>
+                      <a:ext cx="5727700" cy="872490"/>
+                    </a:xfrm>
+                    <a:prstGeom prst="rect">
+                      <a:avLst/>
+                    </a:prstGeom>
+                  </pic:spPr>
+                </pic:pic>
+              </a:graphicData>
+            </a:graphic>
+          </wp:inline>
+        </w:drawing>
+      </w:r>
+    </w:p>
+    <w:p>
+      <w:pPr>
+        <w:jc w:val="left"/>
+        <w:rPr>
+          <w:rFonts w:ascii="Muli" w:hAnsi="Muli"/>
+        </w:rPr>
+      </w:pPr>
+      <w:r>
+        <w:rPr>
+          <w:rFonts w:ascii="Muli" w:hAnsi="Muli"/>
+        </w:rPr>
+        <w:t>Sie können auf die Logn</w:t>
+      </w:r>
+      <w:r>
+        <w:rPr>
+          <w:rFonts w:ascii="Muli" w:hAnsi="Muli"/>
+        </w:rPr>
+        <w:t>achrichten der App per «docker logs &lt;Container ID&gt;» zugreifen.</w:t>
+      </w:r>
+      <w:r>
+        <w:rPr>
+          <w:rFonts w:ascii="Muli" w:hAnsi="Muli"/>
+        </w:rPr>
+        <w:t xml:space="preserve"> Wenn dort keine Fehlermeldungen sind, wird die App nun unter «localhost:8080» </w:t>
+      </w:r>
+      <w:r>
+        <w:rPr>
+          <w:rFonts w:ascii="Muli" w:hAnsi="Muli"/>
+        </w:rPr>
+        <w:t>gehostet. In der App können Sie sich als Admin mit Username «admin» Passwort «abc123» anmelden.</w:t>
+      </w:r>
       <w:bookmarkStart w:id="0" w:name="_GoBack"/>
       <w:bookmarkEnd w:id="0"/>
     </w:p>
@@ -5118,6 +4631,51 @@
       <w:shd w:val="clear" w:color="auto" w:fill="E6E6E6"/>
     </w:rPr>
   </w:style>
+  <w:style w:type="paragraph" w:styleId="HTMLPreformatted">
+    <w:name w:val="HTML Preformatted"/>
+    <w:basedOn w:val="Normal"/>
+    <w:link w:val="HTMLPreformattedChar"/>
+    <w:uiPriority w:val="99"/>
+    <w:unhideWhenUsed/>
+    <w:rsid w:val="0091151E"/>
+    <w:pPr>
+      <w:tabs>
+        <w:tab w:val="left" w:pos="916"/>
+        <w:tab w:val="left" w:pos="1832"/>
+        <w:tab w:val="left" w:pos="2748"/>
+        <w:tab w:val="left" w:pos="3664"/>
+        <w:tab w:val="left" w:pos="4580"/>
+        <w:tab w:val="left" w:pos="5496"/>
+        <w:tab w:val="left" w:pos="6412"/>
+        <w:tab w:val="left" w:pos="7328"/>
+        <w:tab w:val="left" w:pos="8244"/>
+        <w:tab w:val="left" w:pos="9160"/>
+        <w:tab w:val="left" w:pos="10076"/>
+        <w:tab w:val="left" w:pos="10992"/>
+        <w:tab w:val="left" w:pos="11908"/>
+        <w:tab w:val="left" w:pos="12824"/>
+        <w:tab w:val="left" w:pos="13740"/>
+        <w:tab w:val="left" w:pos="14656"/>
+      </w:tabs>
+      <w:spacing w:after="0" w:line="240" w:lineRule="auto"/>
+      <w:jc w:val="left"/>
+    </w:pPr>
+    <w:rPr>
+      <w:rFonts w:ascii="Courier New" w:eastAsia="Times New Roman" w:hAnsi="Courier New" w:cs="Courier New"/>
+      <w:lang w:val="en-US"/>
+    </w:rPr>
+  </w:style>
+  <w:style w:type="character" w:customStyle="1" w:styleId="HTMLPreformattedChar">
+    <w:name w:val="HTML Preformatted Char"/>
+    <w:basedOn w:val="DefaultParagraphFont"/>
+    <w:link w:val="HTMLPreformatted"/>
+    <w:uiPriority w:val="99"/>
+    <w:rsid w:val="0091151E"/>
+    <w:rPr>
+      <w:rFonts w:ascii="Courier New" w:eastAsia="Times New Roman" w:hAnsi="Courier New" w:cs="Courier New"/>
+      <w:lang w:val="en-US"/>
+    </w:rPr>
+  </w:style>
 </w:styles>
 </file>
 

</xml_diff>